<commit_message>
Agrega mas preguntas frecuentes
</commit_message>
<xml_diff>
--- a/Ejercicios de Ayuda/Preguntas Frecuentes/Preguntas Frecuentes.docx
+++ b/Ejercicios de Ayuda/Preguntas Frecuentes/Preguntas Frecuentes.docx
@@ -370,6 +370,224 @@
           <w:lang w:val="es-AR"/>
         </w:rPr>
         <w:t>).</w:t>
+      </w:r>
+    </w:p>
+    <w:p>
+      <w:pPr>
+        <w:pStyle w:val="Prrafodelista"/>
+        <w:numPr>
+          <w:ilvl w:val="0"/>
+          <w:numId w:val="1"/>
+        </w:numPr>
+        <w:rPr>
+          <w:b/>
+          <w:lang w:val="es-AR"/>
+        </w:rPr>
+      </w:pPr>
+      <w:r>
+        <w:rPr>
+          <w:b/>
+          <w:lang w:val="es-AR"/>
+        </w:rPr>
+        <w:t>¿Cuándo “uso corte de control”?</w:t>
+      </w:r>
+    </w:p>
+    <w:p>
+      <w:pPr>
+        <w:pStyle w:val="Prrafodelista"/>
+        <w:numPr>
+          <w:ilvl w:val="1"/>
+          <w:numId w:val="1"/>
+        </w:numPr>
+        <w:rPr>
+          <w:lang w:val="es-AR"/>
+        </w:rPr>
+      </w:pPr>
+      <w:r>
+        <w:rPr>
+          <w:lang w:val="es-AR"/>
+        </w:rPr>
+        <w:t>Generalmente los algoritmos de corte de control se pueden usar cuando los datos vienen ordenados bajo cierto criterio.</w:t>
+      </w:r>
+    </w:p>
+    <w:p>
+      <w:pPr>
+        <w:pStyle w:val="Prrafodelista"/>
+        <w:numPr>
+          <w:ilvl w:val="0"/>
+          <w:numId w:val="1"/>
+        </w:numPr>
+        <w:rPr>
+          <w:b/>
+          <w:lang w:val="es-AR"/>
+        </w:rPr>
+      </w:pPr>
+      <w:r>
+        <w:rPr>
+          <w:b/>
+          <w:lang w:val="es-AR"/>
+        </w:rPr>
+        <w:t xml:space="preserve">¿Cuándo </w:t>
+      </w:r>
+      <w:proofErr w:type="spellStart"/>
+      <w:r>
+        <w:rPr>
+          <w:b/>
+          <w:lang w:val="es-AR"/>
+        </w:rPr>
+        <w:t>modularizo</w:t>
+      </w:r>
+      <w:proofErr w:type="spellEnd"/>
+      <w:r>
+        <w:rPr>
+          <w:b/>
+          <w:lang w:val="es-AR"/>
+        </w:rPr>
+        <w:t>?</w:t>
+      </w:r>
+    </w:p>
+    <w:p>
+      <w:pPr>
+        <w:pStyle w:val="Prrafodelista"/>
+        <w:numPr>
+          <w:ilvl w:val="1"/>
+          <w:numId w:val="1"/>
+        </w:numPr>
+        <w:rPr>
+          <w:lang w:val="es-AR"/>
+        </w:rPr>
+      </w:pPr>
+      <w:r>
+        <w:rPr>
+          <w:lang w:val="es-AR"/>
+        </w:rPr>
+        <w:t xml:space="preserve">Hay que pensar que un módulo (ya sea función o procedimiento) debe ser lo más genérico y reutilizable posible. Lo ideal es que solo se encargue de hacer una tarea en </w:t>
+      </w:r>
+      <w:proofErr w:type="gramStart"/>
+      <w:r>
+        <w:rPr>
+          <w:lang w:val="es-AR"/>
+        </w:rPr>
+        <w:t>especifico</w:t>
+      </w:r>
+      <w:proofErr w:type="gramEnd"/>
+      <w:r>
+        <w:rPr>
+          <w:lang w:val="es-AR"/>
+        </w:rPr>
+        <w:t xml:space="preserve">. Si el módulo que hiciste hace </w:t>
+      </w:r>
+      <w:proofErr w:type="spellStart"/>
+      <w:proofErr w:type="gramStart"/>
+      <w:r>
+        <w:rPr>
+          <w:lang w:val="es-AR"/>
+        </w:rPr>
+        <w:t>mas</w:t>
+      </w:r>
+      <w:proofErr w:type="spellEnd"/>
+      <w:proofErr w:type="gramEnd"/>
+      <w:r>
+        <w:rPr>
+          <w:lang w:val="es-AR"/>
+        </w:rPr>
+        <w:t xml:space="preserve"> de una tarea, entonces se puede seguir </w:t>
+      </w:r>
+      <w:proofErr w:type="spellStart"/>
+      <w:r>
+        <w:rPr>
+          <w:lang w:val="es-AR"/>
+        </w:rPr>
+        <w:t>modularizando</w:t>
+      </w:r>
+      <w:proofErr w:type="spellEnd"/>
+      <w:r>
+        <w:rPr>
+          <w:lang w:val="es-AR"/>
+        </w:rPr>
+        <w:t>.</w:t>
+      </w:r>
+    </w:p>
+    <w:p>
+      <w:pPr>
+        <w:pStyle w:val="Prrafodelista"/>
+        <w:numPr>
+          <w:ilvl w:val="0"/>
+          <w:numId w:val="1"/>
+        </w:numPr>
+        <w:rPr>
+          <w:b/>
+          <w:lang w:val="es-AR"/>
+        </w:rPr>
+      </w:pPr>
+      <w:r>
+        <w:rPr>
+          <w:b/>
+          <w:lang w:val="es-AR"/>
+        </w:rPr>
+        <w:t xml:space="preserve">¿Vale la pena </w:t>
+      </w:r>
+      <w:proofErr w:type="spellStart"/>
+      <w:r>
+        <w:rPr>
+          <w:b/>
+          <w:lang w:val="es-AR"/>
+        </w:rPr>
+        <w:t>modularizar</w:t>
+      </w:r>
+      <w:proofErr w:type="spellEnd"/>
+      <w:r>
+        <w:rPr>
+          <w:b/>
+          <w:lang w:val="es-AR"/>
+        </w:rPr>
+        <w:t xml:space="preserve"> una suma?</w:t>
+      </w:r>
+    </w:p>
+    <w:p>
+      <w:pPr>
+        <w:pStyle w:val="Prrafodelista"/>
+        <w:numPr>
+          <w:ilvl w:val="1"/>
+          <w:numId w:val="1"/>
+        </w:numPr>
+        <w:rPr>
+          <w:lang w:val="es-AR"/>
+        </w:rPr>
+      </w:pPr>
+      <w:r>
+        <w:rPr>
+          <w:lang w:val="es-AR"/>
+        </w:rPr>
+        <w:t xml:space="preserve">Si esas pequeñas líneas de código las usas muchas veces a lo largo de tu programa, entonces tal vez podrías </w:t>
+      </w:r>
+      <w:proofErr w:type="spellStart"/>
+      <w:r>
+        <w:rPr>
+          <w:lang w:val="es-AR"/>
+        </w:rPr>
+        <w:t>modularizarlas</w:t>
+      </w:r>
+      <w:proofErr w:type="spellEnd"/>
+      <w:r>
+        <w:rPr>
+          <w:lang w:val="es-AR"/>
+        </w:rPr>
+        <w:t xml:space="preserve"> para que quede </w:t>
+      </w:r>
+      <w:proofErr w:type="spellStart"/>
+      <w:r>
+        <w:rPr>
+          <w:lang w:val="es-AR"/>
+        </w:rPr>
+        <w:t>mas</w:t>
+      </w:r>
+      <w:proofErr w:type="spellEnd"/>
+      <w:r>
+        <w:rPr>
+          <w:lang w:val="es-AR"/>
+        </w:rPr>
+        <w:t xml:space="preserve"> legible el código final.</w:t>
       </w:r>
     </w:p>
     <w:sectPr>
@@ -661,6 +879,7 @@
   <w:style w:type="paragraph" w:default="1" w:styleId="Normal">
     <w:name w:val="Normal"/>
     <w:qFormat/>
+    <w:rsid w:val="00863860"/>
   </w:style>
   <w:style w:type="character" w:default="1" w:styleId="Fuentedeprrafopredeter">
     <w:name w:val="Default Paragraph Font"/>

</xml_diff>

<commit_message>
Pregunta frecuente- se dispone
</commit_message>
<xml_diff>
--- a/Ejercicios de Ayuda/Preguntas Frecuentes/Preguntas Frecuentes.docx
+++ b/Ejercicios de Ayuda/Preguntas Frecuentes/Preguntas Frecuentes.docx
@@ -588,6 +588,114 @@
           <w:lang w:val="es-AR"/>
         </w:rPr>
         <w:t xml:space="preserve"> legible el código final.</w:t>
+      </w:r>
+    </w:p>
+    <w:p>
+      <w:pPr>
+        <w:pStyle w:val="Prrafodelista"/>
+        <w:numPr>
+          <w:ilvl w:val="0"/>
+          <w:numId w:val="1"/>
+        </w:numPr>
+        <w:rPr>
+          <w:b/>
+          <w:lang w:val="es-AR"/>
+        </w:rPr>
+      </w:pPr>
+      <w:r>
+        <w:rPr>
+          <w:b/>
+          <w:lang w:val="es-AR"/>
+        </w:rPr>
+        <w:t>¿Qué debo escribir cuándo el enunciado me dice “se dispone”?</w:t>
+      </w:r>
+    </w:p>
+    <w:p>
+      <w:pPr>
+        <w:pStyle w:val="Prrafodelista"/>
+        <w:numPr>
+          <w:ilvl w:val="1"/>
+          <w:numId w:val="1"/>
+        </w:numPr>
+        <w:rPr>
+          <w:b/>
+          <w:lang w:val="es-AR"/>
+        </w:rPr>
+      </w:pPr>
+      <w:r>
+        <w:rPr>
+          <w:lang w:val="es-AR"/>
+        </w:rPr>
+        <w:t xml:space="preserve">Lo único que hay que hacer cuando ya se dispone de una estructura es escribir el </w:t>
+      </w:r>
+      <w:proofErr w:type="spellStart"/>
+      <w:r>
+        <w:rPr>
+          <w:lang w:val="es-AR"/>
+        </w:rPr>
+        <w:t>type</w:t>
+      </w:r>
+      <w:proofErr w:type="spellEnd"/>
+      <w:r>
+        <w:rPr>
+          <w:lang w:val="es-AR"/>
+        </w:rPr>
+        <w:t xml:space="preserve"> completo y en el programa hacer un llamado </w:t>
+      </w:r>
+      <w:proofErr w:type="spellStart"/>
+      <w:r>
+        <w:rPr>
+          <w:lang w:val="es-AR"/>
+        </w:rPr>
+        <w:t>ej</w:t>
+      </w:r>
+      <w:proofErr w:type="spellEnd"/>
+      <w:r>
+        <w:rPr>
+          <w:lang w:val="es-AR"/>
+        </w:rPr>
+        <w:t>: “</w:t>
+      </w:r>
+      <w:proofErr w:type="spellStart"/>
+      <w:proofErr w:type="gramStart"/>
+      <w:r>
+        <w:rPr>
+          <w:lang w:val="es-AR"/>
+        </w:rPr>
+        <w:t>cargarLista</w:t>
+      </w:r>
+      <w:proofErr w:type="spellEnd"/>
+      <w:r>
+        <w:rPr>
+          <w:lang w:val="es-AR"/>
+        </w:rPr>
+        <w:t>(</w:t>
+      </w:r>
+      <w:proofErr w:type="gramEnd"/>
+      <w:r>
+        <w:rPr>
+          <w:lang w:val="es-AR"/>
+        </w:rPr>
+        <w:t>L);” y nada más. No hay que implementar ningún modulo ni nada.</w:t>
+      </w:r>
+    </w:p>
+    <w:p>
+      <w:pPr>
+        <w:pStyle w:val="Prrafodelista"/>
+        <w:numPr>
+          <w:ilvl w:val="1"/>
+          <w:numId w:val="1"/>
+        </w:numPr>
+        <w:rPr>
+          <w:b/>
+          <w:lang w:val="es-AR"/>
+        </w:rPr>
+      </w:pPr>
+      <w:r>
+        <w:rPr>
+          <w:lang w:val="es-AR"/>
+        </w:rPr>
+        <w:t>Recordar poner un comentario al lado del llamado de la carga diciendo “se dispone”.</w:t>
       </w:r>
     </w:p>
     <w:sectPr>

</xml_diff>

<commit_message>
preguntas frecuentes - diferencias en eliminar elem(exite o no)
</commit_message>
<xml_diff>
--- a/Ejercicios de Ayuda/Preguntas Frecuentes/Preguntas Frecuentes.docx
+++ b/Ejercicios de Ayuda/Preguntas Frecuentes/Preguntas Frecuentes.docx
@@ -696,6 +696,176 @@
           <w:lang w:val="es-AR"/>
         </w:rPr>
         <w:t>Recordar poner un comentario al lado del llamado de la carga diciendo “se dispone”.</w:t>
+      </w:r>
+    </w:p>
+    <w:p>
+      <w:pPr>
+        <w:pStyle w:val="Prrafodelista"/>
+        <w:numPr>
+          <w:ilvl w:val="0"/>
+          <w:numId w:val="1"/>
+        </w:numPr>
+        <w:rPr>
+          <w:b/>
+          <w:lang w:val="es-AR"/>
+        </w:rPr>
+      </w:pPr>
+      <w:r>
+        <w:rPr>
+          <w:b/>
+          <w:lang w:val="es-AR"/>
+        </w:rPr>
+        <w:t>¿Qué cambia que el enunciado diga que cuando tengo que borrar un elemento de la lista puede que no exista o seguro existe?</w:t>
+      </w:r>
+    </w:p>
+    <w:p>
+      <w:pPr>
+        <w:pStyle w:val="Prrafodelista"/>
+        <w:numPr>
+          <w:ilvl w:val="1"/>
+          <w:numId w:val="1"/>
+        </w:numPr>
+        <w:rPr>
+          <w:b/>
+          <w:lang w:val="es-AR"/>
+        </w:rPr>
+      </w:pPr>
+      <w:r>
+        <w:rPr>
+          <w:lang w:val="es-AR"/>
+        </w:rPr>
+        <w:t xml:space="preserve">Si el elemento puede no existir: hay que preguntar por </w:t>
+      </w:r>
+      <w:proofErr w:type="spellStart"/>
+      <w:r>
+        <w:rPr>
+          <w:lang w:val="es-AR"/>
+        </w:rPr>
+        <w:t>act</w:t>
+      </w:r>
+      <w:proofErr w:type="spellEnd"/>
+      <w:r>
+        <w:rPr>
+          <w:lang w:val="es-AR"/>
+        </w:rPr>
+        <w:t xml:space="preserve"> &lt;&gt; </w:t>
+      </w:r>
+      <w:proofErr w:type="spellStart"/>
+      <w:r>
+        <w:rPr>
+          <w:lang w:val="es-AR"/>
+        </w:rPr>
+        <w:t>nil</w:t>
+      </w:r>
+      <w:proofErr w:type="spellEnd"/>
+      <w:r>
+        <w:rPr>
+          <w:lang w:val="es-AR"/>
+        </w:rPr>
+        <w:t xml:space="preserve">, tanto en el </w:t>
+      </w:r>
+      <w:proofErr w:type="spellStart"/>
+      <w:r>
+        <w:rPr>
+          <w:lang w:val="es-AR"/>
+        </w:rPr>
+        <w:t>while</w:t>
+      </w:r>
+      <w:proofErr w:type="spellEnd"/>
+      <w:r>
+        <w:rPr>
+          <w:lang w:val="es-AR"/>
+        </w:rPr>
+        <w:t xml:space="preserve"> que recorre como en el </w:t>
+      </w:r>
+      <w:proofErr w:type="spellStart"/>
+      <w:r>
+        <w:rPr>
+          <w:lang w:val="es-AR"/>
+        </w:rPr>
+        <w:t>if</w:t>
+      </w:r>
+      <w:proofErr w:type="spellEnd"/>
+      <w:r>
+        <w:rPr>
+          <w:lang w:val="es-AR"/>
+        </w:rPr>
+        <w:t xml:space="preserve"> que elimina</w:t>
+      </w:r>
+    </w:p>
+    <w:p>
+      <w:pPr>
+        <w:pStyle w:val="Prrafodelista"/>
+        <w:numPr>
+          <w:ilvl w:val="1"/>
+          <w:numId w:val="1"/>
+        </w:numPr>
+        <w:rPr>
+          <w:b/>
+          <w:lang w:val="es-AR"/>
+        </w:rPr>
+      </w:pPr>
+      <w:r>
+        <w:rPr>
+          <w:lang w:val="es-AR"/>
+        </w:rPr>
+        <w:t xml:space="preserve">Si el elemento seguro existe: no hace falta preguntar por </w:t>
+      </w:r>
+      <w:proofErr w:type="spellStart"/>
+      <w:r>
+        <w:rPr>
+          <w:lang w:val="es-AR"/>
+        </w:rPr>
+        <w:t>act</w:t>
+      </w:r>
+      <w:proofErr w:type="spellEnd"/>
+      <w:r>
+        <w:rPr>
+          <w:lang w:val="es-AR"/>
+        </w:rPr>
+        <w:t xml:space="preserve"> &lt;&gt; </w:t>
+      </w:r>
+      <w:proofErr w:type="spellStart"/>
+      <w:r>
+        <w:rPr>
+          <w:lang w:val="es-AR"/>
+        </w:rPr>
+        <w:t>nil</w:t>
+      </w:r>
+      <w:proofErr w:type="spellEnd"/>
+      <w:r>
+        <w:rPr>
+          <w:lang w:val="es-AR"/>
+        </w:rPr>
+        <w:t xml:space="preserve"> ni en el </w:t>
+      </w:r>
+      <w:proofErr w:type="spellStart"/>
+      <w:r>
+        <w:rPr>
+          <w:lang w:val="es-AR"/>
+        </w:rPr>
+        <w:t>while</w:t>
+      </w:r>
+      <w:proofErr w:type="spellEnd"/>
+      <w:r>
+        <w:rPr>
+          <w:lang w:val="es-AR"/>
+        </w:rPr>
+        <w:t xml:space="preserve"> ni en el </w:t>
+      </w:r>
+      <w:proofErr w:type="spellStart"/>
+      <w:r>
+        <w:rPr>
+          <w:lang w:val="es-AR"/>
+        </w:rPr>
+        <w:t>if</w:t>
+      </w:r>
+      <w:proofErr w:type="spellEnd"/>
+      <w:r>
+        <w:rPr>
+          <w:lang w:val="es-AR"/>
+        </w:rPr>
+        <w:t>.</w:t>
       </w:r>
     </w:p>
     <w:sectPr>

</xml_diff>